<commit_message>
Switch to Tika JAXRS server component (tika-server).
</commit_message>
<xml_diff>
--- a/ftw/tika/tests/assets/lorem.docx
+++ b/ftw/tika/tests/assets/lorem.docx
@@ -7,12 +7,25 @@
       <w:r>
         <w:t>Lorem</w:t>
       </w:r>
+      <w:bookmarkStart w:id="0" w:name="HugoFranz"/>
+      <w:bookmarkEnd w:id="0"/>
       <w:proofErr w:type="spellEnd"/>
       <w:r>
-        <w:t xml:space="preserve"> Ipsum</w:t>
+        <w:t xml:space="preserve"> </w:t>
       </w:r>
-      <w:bookmarkStart w:id="0" w:name="_GoBack"/>
-      <w:bookmarkEnd w:id="0"/>
+      <w:proofErr w:type="spellStart"/>
+      <w:r>
+        <w:t>I</w:t>
+      </w:r>
+      <w:r>
+        <w:t>p</w:t>
+      </w:r>
+      <w:bookmarkStart w:id="1" w:name="_GoBack"/>
+      <w:bookmarkEnd w:id="1"/>
+      <w:r>
+        <w:t>sum</w:t>
+      </w:r>
+      <w:proofErr w:type="spellEnd"/>
     </w:p>
     <w:sectPr>
       <w:pgSz w:w="11900" w:h="16840"/>
@@ -32,7 +45,7 @@
         <w:rFonts w:asciiTheme="minorHAnsi" w:eastAsiaTheme="minorEastAsia" w:hAnsiTheme="minorHAnsi" w:cstheme="minorBidi"/>
         <w:sz w:val="24"/>
         <w:szCs w:val="24"/>
-        <w:lang w:val="de-DE" w:eastAsia="de-DE" w:bidi="ar-SA"/>
+        <w:lang w:val="en-US" w:eastAsia="de-DE" w:bidi="ar-SA"/>
       </w:rPr>
     </w:rPrDefault>
     <w:pPrDefault/>
@@ -218,7 +231,7 @@
         <w:rFonts w:asciiTheme="minorHAnsi" w:eastAsiaTheme="minorEastAsia" w:hAnsiTheme="minorHAnsi" w:cstheme="minorBidi"/>
         <w:sz w:val="24"/>
         <w:szCs w:val="24"/>
-        <w:lang w:val="de-DE" w:eastAsia="de-DE" w:bidi="ar-SA"/>
+        <w:lang w:val="en-US" w:eastAsia="de-DE" w:bidi="ar-SA"/>
       </w:rPr>
     </w:rPrDefault>
     <w:pPrDefault/>

</xml_diff>